<commit_message>
Final exam questions 1-15 completed - needs to double check all answers.
</commit_message>
<xml_diff>
--- a/Assignments/ExamFinal/Palumbo_Robert_CIS570_FinalExamAnswers.docx
+++ b/Assignments/ExamFinal/Palumbo_Robert_CIS570_FinalExamAnswers.docx
@@ -5990,6 +5990,19 @@
     </w:p>
     <w:p>
       <w:pPr>
+        <w:rPr>
+          <w:rFonts w:cstheme="minorHAnsi"/>
+        </w:rPr>
+      </w:pPr>
+      <w:r>
+        <w:rPr>
+          <w:rFonts w:cstheme="minorHAnsi"/>
+        </w:rPr>
+        <w:br w:type="page"/>
+      </w:r>
+    </w:p>
+    <w:p>
+      <w:pPr>
         <w:pStyle w:val="ListParagraph"/>
         <w:numPr>
           <w:ilvl w:val="0"/>
@@ -6004,90 +6017,680 @@
           <w:rFonts w:cstheme="minorHAnsi"/>
         </w:rPr>
       </w:pPr>
+    </w:p>
+    <w:p>
+      <w:pPr>
+        <w:pStyle w:val="ListParagraph"/>
+        <w:numPr>
+          <w:ilvl w:val="1"/>
+          <w:numId w:val="6"/>
+        </w:numPr>
+        <w:autoSpaceDE w:val="0"/>
+        <w:autoSpaceDN w:val="0"/>
+        <w:adjustRightInd w:val="0"/>
+        <w:spacing w:after="0" w:line="240" w:lineRule="auto"/>
+        <w:rPr>
+          <w:rFonts w:cstheme="minorHAnsi"/>
+        </w:rPr>
+      </w:pPr>
+      <w:r>
+        <w:rPr>
+          <w:rFonts w:cstheme="minorHAnsi"/>
+        </w:rPr>
+        <w:t>Ram U will pay you $10 for each mailed brochure that reaches a high school graduate who “Plans to attend</w:t>
+      </w:r>
+      <w:r>
+        <w:rPr>
+          <w:rFonts w:cstheme="minorHAnsi"/>
+        </w:rPr>
+        <w:t xml:space="preserve"> </w:t>
+      </w:r>
+      <w:r>
+        <w:rPr>
+          <w:rFonts w:cstheme="minorHAnsi"/>
+        </w:rPr>
+        <w:t>college”. Assume that the population of high school graduates is 12,000, the fixed cost for mailing the</w:t>
+      </w:r>
+      <w:r>
+        <w:rPr>
+          <w:rFonts w:cstheme="minorHAnsi"/>
+        </w:rPr>
+        <w:t xml:space="preserve"> </w:t>
+      </w:r>
+      <w:r>
+        <w:rPr>
+          <w:rFonts w:cstheme="minorHAnsi"/>
+        </w:rPr>
+        <w:t>brochures is $2,000 and it costs $2 to mail each brochure. How many students in this population will have</w:t>
+      </w:r>
+      <w:r>
+        <w:rPr>
+          <w:rFonts w:cstheme="minorHAnsi"/>
+        </w:rPr>
+        <w:t xml:space="preserve"> </w:t>
+      </w:r>
+      <w:r>
+        <w:rPr>
+          <w:rFonts w:cstheme="minorHAnsi"/>
+        </w:rPr>
+        <w:t>plans to attend college? If your objective is to maximize profit, a) which model’s (i.e., Decision Tree or Neural</w:t>
+      </w:r>
+      <w:r>
+        <w:rPr>
+          <w:rFonts w:cstheme="minorHAnsi"/>
+        </w:rPr>
+        <w:t xml:space="preserve"> </w:t>
+      </w:r>
+      <w:r>
+        <w:rPr>
+          <w:rFonts w:cstheme="minorHAnsi"/>
+        </w:rPr>
+        <w:t>Network) recommendation will you follow, b) to how many students should you mail the brochures, and c)</w:t>
+      </w:r>
+      <w:r>
+        <w:rPr>
+          <w:rFonts w:cstheme="minorHAnsi"/>
+        </w:rPr>
+        <w:t xml:space="preserve"> </w:t>
+      </w:r>
+      <w:r>
+        <w:rPr>
+          <w:rFonts w:cstheme="minorHAnsi"/>
+        </w:rPr>
+        <w:t>what will be your profit? (4 points)</w:t>
+      </w:r>
+    </w:p>
+    <w:p>
+      <w:pPr>
+        <w:pStyle w:val="ListParagraph"/>
+        <w:numPr>
+          <w:ilvl w:val="2"/>
+          <w:numId w:val="6"/>
+        </w:numPr>
+        <w:autoSpaceDE w:val="0"/>
+        <w:autoSpaceDN w:val="0"/>
+        <w:adjustRightInd w:val="0"/>
+        <w:spacing w:before="120" w:after="120" w:line="240" w:lineRule="auto"/>
+        <w:contextualSpacing w:val="0"/>
+        <w:rPr>
+          <w:rFonts w:cstheme="minorHAnsi"/>
+          <w:color w:val="2E74B5" w:themeColor="accent5" w:themeShade="BF"/>
+        </w:rPr>
+      </w:pPr>
+      <w:r>
+        <w:rPr>
+          <w:rFonts w:cstheme="minorHAnsi"/>
+          <w:color w:val="2E74B5" w:themeColor="accent5" w:themeShade="BF"/>
+        </w:rPr>
+        <w:t>Decision Tree</w:t>
+      </w:r>
+      <w:r>
+        <w:rPr>
+          <w:rFonts w:cstheme="minorHAnsi"/>
+          <w:color w:val="2E74B5" w:themeColor="accent5" w:themeShade="BF"/>
+        </w:rPr>
+        <w:t xml:space="preserve"> is the model that will maximize profit:  41% of population, profit = </w:t>
+      </w:r>
+      <w:r>
+        <w:rPr>
+          <w:rFonts w:cstheme="minorHAnsi"/>
+          <w:b/>
+          <w:color w:val="2E74B5" w:themeColor="accent5" w:themeShade="BF"/>
+        </w:rPr>
+        <w:t>$20,260.00</w:t>
+      </w:r>
+    </w:p>
+    <w:p>
+      <w:pPr>
+        <w:pStyle w:val="ListParagraph"/>
+        <w:numPr>
+          <w:ilvl w:val="3"/>
+          <w:numId w:val="6"/>
+        </w:numPr>
+        <w:autoSpaceDE w:val="0"/>
+        <w:autoSpaceDN w:val="0"/>
+        <w:adjustRightInd w:val="0"/>
+        <w:spacing w:before="120" w:after="120" w:line="240" w:lineRule="auto"/>
+        <w:contextualSpacing w:val="0"/>
+        <w:rPr>
+          <w:rFonts w:cstheme="minorHAnsi"/>
+          <w:color w:val="2E74B5" w:themeColor="accent5" w:themeShade="BF"/>
+        </w:rPr>
+      </w:pPr>
+      <w:r>
+        <w:rPr>
+          <w:rFonts w:cstheme="minorHAnsi"/>
+          <w:color w:val="2E74B5" w:themeColor="accent5" w:themeShade="BF"/>
+        </w:rPr>
+        <w:t>Of the original test data set of 8000 students there are 2,596 planning on attending college resulting in a sample p</w:t>
+      </w:r>
+      <w:r>
+        <w:rPr>
+          <w:rFonts w:cstheme="minorHAnsi"/>
+          <w:color w:val="2E74B5" w:themeColor="accent5" w:themeShade="BF"/>
+        </w:rPr>
+        <w:t xml:space="preserve">ercentage </w:t>
+      </w:r>
+      <w:r>
+        <w:rPr>
+          <w:rFonts w:cstheme="minorHAnsi"/>
+          <w:color w:val="2E74B5" w:themeColor="accent5" w:themeShade="BF"/>
+        </w:rPr>
+        <w:t>of</w:t>
+      </w:r>
+      <w:proofErr w:type="gramStart"/>
+      <w:r>
+        <w:rPr>
+          <w:rFonts w:cstheme="minorHAnsi"/>
+          <w:color w:val="2E74B5" w:themeColor="accent5" w:themeShade="BF"/>
+        </w:rPr>
+        <w:t>:  (</w:t>
+      </w:r>
+      <w:proofErr w:type="gramEnd"/>
+      <w:r>
+        <w:rPr>
+          <w:rFonts w:cstheme="minorHAnsi"/>
+          <w:color w:val="2E74B5" w:themeColor="accent5" w:themeShade="BF"/>
+        </w:rPr>
+        <w:t>2596 / 8000) = 32.45%</w:t>
+      </w:r>
+    </w:p>
+    <w:p>
+      <w:pPr>
+        <w:autoSpaceDE w:val="0"/>
+        <w:autoSpaceDN w:val="0"/>
+        <w:adjustRightInd w:val="0"/>
+        <w:spacing w:before="120" w:after="120" w:line="240" w:lineRule="auto"/>
+        <w:ind w:left="1440"/>
+        <w:rPr>
+          <w:rFonts w:cstheme="minorHAnsi"/>
+          <w:color w:val="2E74B5" w:themeColor="accent5" w:themeShade="BF"/>
+        </w:rPr>
+      </w:pPr>
+      <w:r>
+        <w:rPr>
+          <w:rFonts w:cstheme="minorHAnsi"/>
+          <w:color w:val="2E74B5" w:themeColor="accent5" w:themeShade="BF"/>
+        </w:rPr>
+        <w:t>From the scoring population of 12,000, we can expect there to be (0.3245 * 12000) = 3,894 students planning on attending college.</w:t>
+      </w:r>
+    </w:p>
+    <w:p>
+      <w:pPr>
+        <w:autoSpaceDE w:val="0"/>
+        <w:autoSpaceDN w:val="0"/>
+        <w:adjustRightInd w:val="0"/>
+        <w:spacing w:before="120" w:after="120" w:line="240" w:lineRule="auto"/>
+        <w:ind w:left="1440"/>
+        <w:rPr>
+          <w:rFonts w:cstheme="minorHAnsi"/>
+          <w:color w:val="2E74B5" w:themeColor="accent5" w:themeShade="BF"/>
+        </w:rPr>
+      </w:pPr>
+      <w:r>
+        <w:rPr>
+          <w:rFonts w:cstheme="minorHAnsi"/>
+          <w:color w:val="2E74B5" w:themeColor="accent5" w:themeShade="BF"/>
+        </w:rPr>
+        <w:t>From the lift chart at 41%for the decision tree model we get at target population % of: 85.74%</w:t>
+      </w:r>
       <w:bookmarkStart w:id="0" w:name="_GoBack"/>
       <w:bookmarkEnd w:id="0"/>
     </w:p>
     <w:p>
       <w:pPr>
-        <w:pStyle w:val="ListParagraph"/>
-        <w:numPr>
-          <w:ilvl w:val="1"/>
+        <w:autoSpaceDE w:val="0"/>
+        <w:autoSpaceDN w:val="0"/>
+        <w:adjustRightInd w:val="0"/>
+        <w:spacing w:before="120" w:after="120" w:line="240" w:lineRule="auto"/>
+        <w:ind w:left="1440"/>
+        <w:rPr>
+          <w:rFonts w:cstheme="minorHAnsi"/>
+          <w:b/>
+          <w:color w:val="2E74B5" w:themeColor="accent5" w:themeShade="BF"/>
+        </w:rPr>
+      </w:pPr>
+      <w:r>
+        <w:rPr>
+          <w:rFonts w:cstheme="minorHAnsi"/>
+          <w:b/>
+          <w:color w:val="2E74B5" w:themeColor="accent5" w:themeShade="BF"/>
+        </w:rPr>
+        <w:t>I</w:t>
+      </w:r>
+      <w:r>
+        <w:rPr>
+          <w:rFonts w:cstheme="minorHAnsi"/>
+          <w:b/>
+          <w:color w:val="2E74B5" w:themeColor="accent5" w:themeShade="BF"/>
+        </w:rPr>
+        <w:t>f we follow the model we should mail the brochure to:</w:t>
+      </w:r>
+    </w:p>
+    <w:p>
+      <w:pPr>
+        <w:autoSpaceDE w:val="0"/>
+        <w:autoSpaceDN w:val="0"/>
+        <w:adjustRightInd w:val="0"/>
+        <w:spacing w:before="120" w:after="120" w:line="240" w:lineRule="auto"/>
+        <w:ind w:left="1440"/>
+        <w:rPr>
+          <w:rFonts w:cstheme="minorHAnsi"/>
+          <w:b/>
+          <w:color w:val="2E74B5" w:themeColor="accent5" w:themeShade="BF"/>
+        </w:rPr>
+      </w:pPr>
+      <w:r>
+        <w:rPr>
+          <w:rFonts w:cstheme="minorHAnsi"/>
+          <w:b/>
+          <w:color w:val="2E74B5" w:themeColor="accent5" w:themeShade="BF"/>
+        </w:rPr>
+        <w:t>0.8574 * 3,894 = 3,3</w:t>
+      </w:r>
+      <w:r>
+        <w:rPr>
+          <w:rFonts w:cstheme="minorHAnsi"/>
+          <w:b/>
+          <w:color w:val="2E74B5" w:themeColor="accent5" w:themeShade="BF"/>
+        </w:rPr>
+        <w:t>38 students (rounded down)</w:t>
+      </w:r>
+    </w:p>
+    <w:p>
+      <w:pPr>
+        <w:pStyle w:val="ListParagraph"/>
+        <w:numPr>
+          <w:ilvl w:val="3"/>
           <w:numId w:val="6"/>
         </w:numPr>
         <w:autoSpaceDE w:val="0"/>
         <w:autoSpaceDN w:val="0"/>
         <w:adjustRightInd w:val="0"/>
-        <w:spacing w:after="0" w:line="240" w:lineRule="auto"/>
-        <w:rPr>
-          <w:rFonts w:cstheme="minorHAnsi"/>
-        </w:rPr>
-      </w:pPr>
-      <w:r>
-        <w:rPr>
-          <w:rFonts w:cstheme="minorHAnsi"/>
-        </w:rPr>
-        <w:t>Ram U will pay you $10 for each mailed brochure that reaches a high school graduate who “Plans to attend</w:t>
-      </w:r>
-      <w:r>
-        <w:rPr>
-          <w:rFonts w:cstheme="minorHAnsi"/>
-        </w:rPr>
-        <w:t xml:space="preserve"> </w:t>
-      </w:r>
-      <w:r>
-        <w:rPr>
-          <w:rFonts w:cstheme="minorHAnsi"/>
-        </w:rPr>
-        <w:t>college”. Assume that the population of high school graduates is 12,000, the fixed cost for mailing the</w:t>
-      </w:r>
-      <w:r>
-        <w:rPr>
-          <w:rFonts w:cstheme="minorHAnsi"/>
-        </w:rPr>
-        <w:t xml:space="preserve"> </w:t>
-      </w:r>
-      <w:r>
-        <w:rPr>
-          <w:rFonts w:cstheme="minorHAnsi"/>
-        </w:rPr>
-        <w:t>brochures is $2,000 and it costs $2 to mail each brochure. How many students in this population will have</w:t>
-      </w:r>
-      <w:r>
-        <w:rPr>
-          <w:rFonts w:cstheme="minorHAnsi"/>
-        </w:rPr>
-        <w:t xml:space="preserve"> </w:t>
-      </w:r>
-      <w:r>
-        <w:rPr>
-          <w:rFonts w:cstheme="minorHAnsi"/>
-        </w:rPr>
-        <w:t>plans to attend college? If your objective is to maximize profit, a) which model’s (i.e., Decision Tree or Neural</w:t>
-      </w:r>
-      <w:r>
-        <w:rPr>
-          <w:rFonts w:cstheme="minorHAnsi"/>
-        </w:rPr>
-        <w:t xml:space="preserve"> </w:t>
-      </w:r>
-      <w:r>
-        <w:rPr>
-          <w:rFonts w:cstheme="minorHAnsi"/>
-        </w:rPr>
-        <w:t>Network) recommendation will you follow, b) to how many students should you mail the brochures, and c)</w:t>
-      </w:r>
-      <w:r>
-        <w:rPr>
-          <w:rFonts w:cstheme="minorHAnsi"/>
-        </w:rPr>
-        <w:t xml:space="preserve"> </w:t>
-      </w:r>
-      <w:r>
-        <w:rPr>
-          <w:rFonts w:cstheme="minorHAnsi"/>
-        </w:rPr>
-        <w:t>what will be your profit? (4 points)</w:t>
-      </w:r>
+        <w:spacing w:before="120" w:after="120" w:line="240" w:lineRule="auto"/>
+        <w:contextualSpacing w:val="0"/>
+        <w:rPr>
+          <w:rFonts w:cstheme="minorHAnsi"/>
+          <w:b/>
+          <w:color w:val="2E74B5" w:themeColor="accent5" w:themeShade="BF"/>
+        </w:rPr>
+      </w:pPr>
+      <w:r>
+        <w:rPr>
+          <w:rFonts w:cstheme="minorHAnsi"/>
+          <w:b/>
+          <w:color w:val="2E74B5" w:themeColor="accent5" w:themeShade="BF"/>
+        </w:rPr>
+        <w:t>Profit would be: 3,338 * $10 = $33,380</w:t>
+      </w:r>
+    </w:p>
+    <w:p>
+      <w:pPr>
+        <w:pStyle w:val="ListParagraph"/>
+        <w:autoSpaceDE w:val="0"/>
+        <w:autoSpaceDN w:val="0"/>
+        <w:adjustRightInd w:val="0"/>
+        <w:spacing w:before="120" w:after="120" w:line="240" w:lineRule="auto"/>
+        <w:ind w:left="1080"/>
+        <w:contextualSpacing w:val="0"/>
+        <w:rPr>
+          <w:rFonts w:cstheme="minorHAnsi"/>
+          <w:color w:val="2E74B5" w:themeColor="accent5" w:themeShade="BF"/>
+        </w:rPr>
+      </w:pPr>
+    </w:p>
+    <w:p>
+      <w:pPr>
+        <w:pStyle w:val="ListParagraph"/>
+        <w:autoSpaceDE w:val="0"/>
+        <w:autoSpaceDN w:val="0"/>
+        <w:adjustRightInd w:val="0"/>
+        <w:spacing w:before="120" w:after="120" w:line="240" w:lineRule="auto"/>
+        <w:ind w:left="1080"/>
+        <w:contextualSpacing w:val="0"/>
+        <w:rPr>
+          <w:rFonts w:cstheme="minorHAnsi"/>
+          <w:color w:val="2E74B5" w:themeColor="accent5" w:themeShade="BF"/>
+        </w:rPr>
+      </w:pPr>
+      <w:r>
+        <w:rPr>
+          <w:rFonts w:cstheme="minorHAnsi"/>
+          <w:color w:val="2E74B5" w:themeColor="accent5" w:themeShade="BF"/>
+        </w:rPr>
+        <w:t>Support Diagram</w:t>
+      </w:r>
+      <w:r>
+        <w:rPr>
+          <w:rFonts w:cstheme="minorHAnsi"/>
+          <w:color w:val="2E74B5" w:themeColor="accent5" w:themeShade="BF"/>
+        </w:rPr>
+        <w:t>s</w:t>
+      </w:r>
+    </w:p>
+    <w:p>
+      <w:pPr>
+        <w:pStyle w:val="ListParagraph"/>
+        <w:numPr>
+          <w:ilvl w:val="3"/>
+          <w:numId w:val="6"/>
+        </w:numPr>
+        <w:autoSpaceDE w:val="0"/>
+        <w:autoSpaceDN w:val="0"/>
+        <w:adjustRightInd w:val="0"/>
+        <w:spacing w:before="240" w:after="120" w:line="240" w:lineRule="auto"/>
+        <w:contextualSpacing w:val="0"/>
+        <w:rPr>
+          <w:rFonts w:cstheme="minorHAnsi"/>
+          <w:color w:val="2E74B5" w:themeColor="accent5" w:themeShade="BF"/>
+        </w:rPr>
+      </w:pPr>
+      <w:r>
+        <w:rPr>
+          <w:rFonts w:cstheme="minorHAnsi"/>
+          <w:color w:val="2E74B5" w:themeColor="accent5" w:themeShade="BF"/>
+        </w:rPr>
+        <w:t>Decision Tree</w:t>
+      </w:r>
+    </w:p>
+    <w:p>
+      <w:pPr>
+        <w:pStyle w:val="NoSpacing"/>
+        <w:ind w:left="1440"/>
+        <w:rPr>
+          <w:color w:val="2E74B5" w:themeColor="accent5" w:themeShade="BF"/>
+        </w:rPr>
+      </w:pPr>
+      <w:r>
+        <w:rPr>
+          <w:color w:val="2E74B5" w:themeColor="accent5" w:themeShade="BF"/>
+        </w:rPr>
+        <w:t>Max Profit at 41% of population -&gt; $20,260.00</w:t>
+      </w:r>
+    </w:p>
+    <w:p>
+      <w:pPr>
+        <w:pStyle w:val="NoSpacing"/>
+        <w:ind w:left="1440"/>
+        <w:rPr>
+          <w:color w:val="2E74B5" w:themeColor="accent5" w:themeShade="BF"/>
+        </w:rPr>
+      </w:pPr>
+      <w:r>
+        <w:rPr>
+          <w:color w:val="2E74B5" w:themeColor="accent5" w:themeShade="BF"/>
+        </w:rPr>
+        <w:t>Number of students -&gt; 0.41 * 12,000 = 4920</w:t>
+      </w:r>
+    </w:p>
+    <w:p>
+      <w:pPr>
+        <w:pStyle w:val="ListParagraph"/>
+        <w:autoSpaceDE w:val="0"/>
+        <w:autoSpaceDN w:val="0"/>
+        <w:adjustRightInd w:val="0"/>
+        <w:spacing w:before="120" w:after="120" w:line="240" w:lineRule="auto"/>
+        <w:ind w:left="1080"/>
+        <w:contextualSpacing w:val="0"/>
+        <w:rPr>
+          <w:rFonts w:cstheme="minorHAnsi"/>
+          <w:color w:val="2E74B5" w:themeColor="accent5" w:themeShade="BF"/>
+        </w:rPr>
+      </w:pPr>
+      <w:r>
+        <w:rPr>
+          <w:rFonts w:cstheme="minorHAnsi"/>
+          <w:noProof/>
+          <w:color w:val="5B9BD5" w:themeColor="accent5"/>
+        </w:rPr>
+        <w:drawing>
+          <wp:inline distT="0" distB="0" distL="0" distR="0" wp14:anchorId="76BF8F00" wp14:editId="50D93E79">
+            <wp:extent cx="5560646" cy="3062514"/>
+            <wp:effectExtent l="0" t="0" r="2540" b="5080"/>
+            <wp:docPr id="24" name="Picture 24"/>
+            <wp:cNvGraphicFramePr>
+              <a:graphicFrameLocks xmlns:a="http://schemas.openxmlformats.org/drawingml/2006/main" noChangeAspect="1"/>
+            </wp:cNvGraphicFramePr>
+            <a:graphic xmlns:a="http://schemas.openxmlformats.org/drawingml/2006/main">
+              <a:graphicData uri="http://schemas.openxmlformats.org/drawingml/2006/picture">
+                <pic:pic xmlns:pic="http://schemas.openxmlformats.org/drawingml/2006/picture">
+                  <pic:nvPicPr>
+                    <pic:cNvPr id="24" name="Q15a-Support.PNG"/>
+                    <pic:cNvPicPr/>
+                  </pic:nvPicPr>
+                  <pic:blipFill>
+                    <a:blip r:embed="rId17">
+                      <a:extLst>
+                        <a:ext uri="{28A0092B-C50C-407E-A947-70E740481C1C}">
+                          <a14:useLocalDpi xmlns:a14="http://schemas.microsoft.com/office/drawing/2010/main" val="0"/>
+                        </a:ext>
+                      </a:extLst>
+                    </a:blip>
+                    <a:stretch>
+                      <a:fillRect/>
+                    </a:stretch>
+                  </pic:blipFill>
+                  <pic:spPr>
+                    <a:xfrm>
+                      <a:off x="0" y="0"/>
+                      <a:ext cx="5566839" cy="3065925"/>
+                    </a:xfrm>
+                    <a:prstGeom prst="rect">
+                      <a:avLst/>
+                    </a:prstGeom>
+                  </pic:spPr>
+                </pic:pic>
+              </a:graphicData>
+            </a:graphic>
+          </wp:inline>
+        </w:drawing>
+      </w:r>
+    </w:p>
+    <w:p>
+      <w:pPr>
+        <w:rPr>
+          <w:rFonts w:cstheme="minorHAnsi"/>
+          <w:color w:val="2E74B5" w:themeColor="accent5" w:themeShade="BF"/>
+        </w:rPr>
+      </w:pPr>
+      <w:r>
+        <w:rPr>
+          <w:rFonts w:cstheme="minorHAnsi"/>
+          <w:color w:val="2E74B5" w:themeColor="accent5" w:themeShade="BF"/>
+        </w:rPr>
+        <w:br w:type="page"/>
+      </w:r>
+    </w:p>
+    <w:p>
+      <w:pPr>
+        <w:pStyle w:val="ListParagraph"/>
+        <w:numPr>
+          <w:ilvl w:val="3"/>
+          <w:numId w:val="6"/>
+        </w:numPr>
+        <w:autoSpaceDE w:val="0"/>
+        <w:autoSpaceDN w:val="0"/>
+        <w:adjustRightInd w:val="0"/>
+        <w:spacing w:before="240" w:after="120" w:line="240" w:lineRule="auto"/>
+        <w:contextualSpacing w:val="0"/>
+        <w:rPr>
+          <w:rFonts w:cstheme="minorHAnsi"/>
+          <w:color w:val="2E74B5" w:themeColor="accent5" w:themeShade="BF"/>
+        </w:rPr>
+      </w:pPr>
+      <w:r>
+        <w:rPr>
+          <w:rFonts w:cstheme="minorHAnsi"/>
+          <w:color w:val="2E74B5" w:themeColor="accent5" w:themeShade="BF"/>
+        </w:rPr>
+        <w:lastRenderedPageBreak/>
+        <w:t>Neural Network</w:t>
+      </w:r>
+    </w:p>
+    <w:p>
+      <w:pPr>
+        <w:pStyle w:val="NoSpacing"/>
+        <w:ind w:left="1440"/>
+        <w:rPr>
+          <w:color w:val="2E74B5" w:themeColor="accent5" w:themeShade="BF"/>
+        </w:rPr>
+      </w:pPr>
+      <w:r>
+        <w:rPr>
+          <w:color w:val="2E74B5" w:themeColor="accent5" w:themeShade="BF"/>
+        </w:rPr>
+        <w:t xml:space="preserve">Max Profit at </w:t>
+      </w:r>
+      <w:r>
+        <w:rPr>
+          <w:color w:val="2E74B5" w:themeColor="accent5" w:themeShade="BF"/>
+        </w:rPr>
+        <w:t>52</w:t>
+      </w:r>
+      <w:r>
+        <w:rPr>
+          <w:color w:val="2E74B5" w:themeColor="accent5" w:themeShade="BF"/>
+        </w:rPr>
+        <w:t>% of population -&gt; $</w:t>
+      </w:r>
+      <w:r>
+        <w:rPr>
+          <w:color w:val="2E74B5" w:themeColor="accent5" w:themeShade="BF"/>
+        </w:rPr>
+        <w:t>19,780</w:t>
+      </w:r>
+      <w:r>
+        <w:rPr>
+          <w:color w:val="2E74B5" w:themeColor="accent5" w:themeShade="BF"/>
+        </w:rPr>
+        <w:t>.00</w:t>
+      </w:r>
+    </w:p>
+    <w:p>
+      <w:pPr>
+        <w:pStyle w:val="NoSpacing"/>
+        <w:ind w:left="1440"/>
+        <w:rPr>
+          <w:color w:val="2E74B5" w:themeColor="accent5" w:themeShade="BF"/>
+        </w:rPr>
+      </w:pPr>
+      <w:r>
+        <w:rPr>
+          <w:color w:val="2E74B5" w:themeColor="accent5" w:themeShade="BF"/>
+        </w:rPr>
+        <w:t>Number of students -&gt; 0.</w:t>
+      </w:r>
+      <w:r>
+        <w:rPr>
+          <w:color w:val="2E74B5" w:themeColor="accent5" w:themeShade="BF"/>
+        </w:rPr>
+        <w:t>52</w:t>
+      </w:r>
+      <w:r>
+        <w:rPr>
+          <w:color w:val="2E74B5" w:themeColor="accent5" w:themeShade="BF"/>
+        </w:rPr>
+        <w:t xml:space="preserve"> * 12,000 = </w:t>
+      </w:r>
+      <w:r>
+        <w:rPr>
+          <w:color w:val="2E74B5" w:themeColor="accent5" w:themeShade="BF"/>
+        </w:rPr>
+        <w:t>6240</w:t>
+      </w:r>
+    </w:p>
+    <w:p>
+      <w:pPr>
+        <w:pStyle w:val="ListParagraph"/>
+        <w:autoSpaceDE w:val="0"/>
+        <w:autoSpaceDN w:val="0"/>
+        <w:adjustRightInd w:val="0"/>
+        <w:spacing w:before="240" w:after="120" w:line="240" w:lineRule="auto"/>
+        <w:ind w:left="1440"/>
+        <w:contextualSpacing w:val="0"/>
+        <w:rPr>
+          <w:rFonts w:cstheme="minorHAnsi"/>
+          <w:color w:val="2E74B5" w:themeColor="accent5" w:themeShade="BF"/>
+        </w:rPr>
+      </w:pPr>
+    </w:p>
+    <w:p>
+      <w:pPr>
+        <w:pStyle w:val="ListParagraph"/>
+        <w:autoSpaceDE w:val="0"/>
+        <w:autoSpaceDN w:val="0"/>
+        <w:adjustRightInd w:val="0"/>
+        <w:spacing w:before="120" w:after="120" w:line="240" w:lineRule="auto"/>
+        <w:ind w:left="1080"/>
+        <w:contextualSpacing w:val="0"/>
+        <w:rPr>
+          <w:rFonts w:cstheme="minorHAnsi"/>
+          <w:color w:val="2E74B5" w:themeColor="accent5" w:themeShade="BF"/>
+        </w:rPr>
+      </w:pPr>
+      <w:r>
+        <w:rPr>
+          <w:rFonts w:cstheme="minorHAnsi"/>
+          <w:noProof/>
+          <w:color w:val="5B9BD5" w:themeColor="accent5"/>
+        </w:rPr>
+        <w:drawing>
+          <wp:inline distT="0" distB="0" distL="0" distR="0" wp14:anchorId="4C4CA3CB" wp14:editId="4A55718B">
+            <wp:extent cx="5555858" cy="3094899"/>
+            <wp:effectExtent l="0" t="0" r="6985" b="0"/>
+            <wp:docPr id="25" name="Picture 25"/>
+            <wp:cNvGraphicFramePr>
+              <a:graphicFrameLocks xmlns:a="http://schemas.openxmlformats.org/drawingml/2006/main" noChangeAspect="1"/>
+            </wp:cNvGraphicFramePr>
+            <a:graphic xmlns:a="http://schemas.openxmlformats.org/drawingml/2006/main">
+              <a:graphicData uri="http://schemas.openxmlformats.org/drawingml/2006/picture">
+                <pic:pic xmlns:pic="http://schemas.openxmlformats.org/drawingml/2006/picture">
+                  <pic:nvPicPr>
+                    <pic:cNvPr id="25" name="Q15b-Support.PNG"/>
+                    <pic:cNvPicPr/>
+                  </pic:nvPicPr>
+                  <pic:blipFill>
+                    <a:blip r:embed="rId18">
+                      <a:extLst>
+                        <a:ext uri="{28A0092B-C50C-407E-A947-70E740481C1C}">
+                          <a14:useLocalDpi xmlns:a14="http://schemas.microsoft.com/office/drawing/2010/main" val="0"/>
+                        </a:ext>
+                      </a:extLst>
+                    </a:blip>
+                    <a:stretch>
+                      <a:fillRect/>
+                    </a:stretch>
+                  </pic:blipFill>
+                  <pic:spPr>
+                    <a:xfrm>
+                      <a:off x="0" y="0"/>
+                      <a:ext cx="5565065" cy="3100028"/>
+                    </a:xfrm>
+                    <a:prstGeom prst="rect">
+                      <a:avLst/>
+                    </a:prstGeom>
+                  </pic:spPr>
+                </pic:pic>
+              </a:graphicData>
+            </a:graphic>
+          </wp:inline>
+        </w:drawing>
+      </w:r>
+    </w:p>
+    <w:p>
+      <w:pPr>
+        <w:pStyle w:val="ListParagraph"/>
+        <w:autoSpaceDE w:val="0"/>
+        <w:autoSpaceDN w:val="0"/>
+        <w:adjustRightInd w:val="0"/>
+        <w:spacing w:before="120" w:after="120" w:line="240" w:lineRule="auto"/>
+        <w:ind w:left="1080"/>
+        <w:contextualSpacing w:val="0"/>
+        <w:rPr>
+          <w:rFonts w:cstheme="minorHAnsi"/>
+          <w:color w:val="2E74B5" w:themeColor="accent5" w:themeShade="BF"/>
+        </w:rPr>
+      </w:pPr>
     </w:p>
     <w:sectPr>
       <w:pgSz w:w="12240" w:h="15840"/>
@@ -7422,7 +8025,7 @@
 </file>
 
 <file path=customXml/itemProps1.xml><?xml version="1.0" encoding="utf-8"?>
-<ds:datastoreItem xmlns:ds="http://schemas.openxmlformats.org/officeDocument/2006/customXml" ds:itemID="{3D915CEE-B337-4EEC-8147-283ED9BC3008}">
+<ds:datastoreItem xmlns:ds="http://schemas.openxmlformats.org/officeDocument/2006/customXml" ds:itemID="{820F95A8-EA21-438A-9BBB-D0C51BB2B98E}">
   <ds:schemaRefs>
     <ds:schemaRef ds:uri="http://schemas.openxmlformats.org/officeDocument/2006/bibliography"/>
   </ds:schemaRefs>

</xml_diff>

<commit_message>
Latest info for my final Starting Word writeups and capturing visual images
</commit_message>
<xml_diff>
--- a/Assignments/ExamFinal/Palumbo_Robert_CIS570_FinalExamAnswers.docx
+++ b/Assignments/ExamFinal/Palumbo_Robert_CIS570_FinalExamAnswers.docx
@@ -197,7 +197,21 @@
         <w:rPr>
           <w:rFonts w:cstheme="minorHAnsi"/>
         </w:rPr>
-        <w:t>Answers to Final Exam questions.</w:t>
+        <w:t xml:space="preserve">Answers to </w:t>
+      </w:r>
+      <w:r>
+        <w:rPr>
+          <w:rFonts w:cstheme="minorHAnsi"/>
+        </w:rPr>
+        <w:t xml:space="preserve">SAS Visual Analytics </w:t>
+      </w:r>
+      <w:bookmarkStart w:id="0" w:name="_GoBack"/>
+      <w:bookmarkEnd w:id="0"/>
+      <w:r>
+        <w:rPr>
+          <w:rFonts w:cstheme="minorHAnsi"/>
+        </w:rPr>
+        <w:t>Final Exam questions.</w:t>
       </w:r>
     </w:p>
     <w:p>
@@ -266,13 +280,7 @@
         <w:rPr>
           <w:rFonts w:cstheme="minorHAnsi"/>
         </w:rPr>
-        <w:t>What percentage of them have plans to attend college</w:t>
-      </w:r>
-      <w:r>
-        <w:rPr>
-          <w:rFonts w:cstheme="minorHAnsi"/>
-        </w:rPr>
-        <w:t>?</w:t>
+        <w:t>What percentage of them have plans to attend college?</w:t>
       </w:r>
       <w:r>
         <w:rPr>
@@ -307,13 +315,7 @@
         <w:rPr>
           <w:rFonts w:cstheme="minorHAnsi"/>
         </w:rPr>
-        <w:t>W</w:t>
-      </w:r>
-      <w:r>
-        <w:rPr>
-          <w:rFonts w:cstheme="minorHAnsi"/>
-        </w:rPr>
-        <w:t xml:space="preserve">hat percentage do not have plans to attend college? </w:t>
+        <w:t xml:space="preserve">What percentage do not have plans to attend college? </w:t>
       </w:r>
       <w:r>
         <w:rPr>
@@ -388,19 +390,7 @@
         <w:rPr>
           <w:rFonts w:cstheme="minorHAnsi"/>
         </w:rPr>
-        <w:t>What percentage of the female students have plans to attend</w:t>
-      </w:r>
-      <w:r>
-        <w:rPr>
-          <w:rFonts w:cstheme="minorHAnsi"/>
-        </w:rPr>
-        <w:t xml:space="preserve"> </w:t>
-      </w:r>
-      <w:r>
-        <w:rPr>
-          <w:rFonts w:cstheme="minorHAnsi"/>
-        </w:rPr>
-        <w:t xml:space="preserve">college? </w:t>
+        <w:t xml:space="preserve">What percentage of the female students have plans to attend college? </w:t>
       </w:r>
       <w:r>
         <w:rPr>
@@ -2803,14 +2793,7 @@
           <w:rFonts w:cstheme="minorHAnsi"/>
           <w:color w:val="2E74B5" w:themeColor="accent5" w:themeShade="BF"/>
         </w:rPr>
-        <w:t xml:space="preserve">Refer to the figure below for verification.  The input variables with the strongest influence </w:t>
-      </w:r>
-      <w:r>
-        <w:rPr>
-          <w:rFonts w:cstheme="minorHAnsi"/>
-          <w:color w:val="2E74B5" w:themeColor="accent5" w:themeShade="BF"/>
-        </w:rPr>
-        <w:t xml:space="preserve">for males to </w:t>
+        <w:t xml:space="preserve">Refer to the figure below for verification.  The input variables with the strongest influence for males to </w:t>
       </w:r>
       <w:r>
         <w:rPr>
@@ -2825,14 +2808,7 @@
           <w:rFonts w:cstheme="minorHAnsi"/>
           <w:color w:val="2E74B5" w:themeColor="accent5" w:themeShade="BF"/>
         </w:rPr>
-        <w:t xml:space="preserve"> college </w:t>
-      </w:r>
-      <w:r>
-        <w:rPr>
-          <w:rFonts w:cstheme="minorHAnsi"/>
-          <w:color w:val="2E74B5" w:themeColor="accent5" w:themeShade="BF"/>
-        </w:rPr>
-        <w:t>are:</w:t>
+        <w:t xml:space="preserve"> college are:</w:t>
       </w:r>
     </w:p>
     <w:p>
@@ -3511,14 +3487,7 @@
           <w:b/>
           <w:color w:val="2E74B5" w:themeColor="accent5" w:themeShade="BF"/>
         </w:rPr>
-        <w:t xml:space="preserve">– </w:t>
-      </w:r>
-      <w:r>
-        <w:rPr>
-          <w:b/>
-          <w:color w:val="2E74B5" w:themeColor="accent5" w:themeShade="BF"/>
-        </w:rPr>
-        <w:t>112.4</w:t>
+        <w:t>– 112.4</w:t>
       </w:r>
       <w:r>
         <w:rPr>
@@ -3685,14 +3654,7 @@
           <w:b/>
           <w:color w:val="2E74B5" w:themeColor="accent5" w:themeShade="BF"/>
         </w:rPr>
-        <w:t xml:space="preserve"> – </w:t>
-      </w:r>
-      <w:r>
-        <w:rPr>
-          <w:b/>
-          <w:color w:val="2E74B5" w:themeColor="accent5" w:themeShade="BF"/>
-        </w:rPr>
-        <w:t>99.</w:t>
+        <w:t xml:space="preserve"> – 99.</w:t>
       </w:r>
       <w:r>
         <w:rPr>
@@ -3991,15 +3953,7 @@
           <w:b/>
           <w:color w:val="2E74B5" w:themeColor="accent5" w:themeShade="BF"/>
         </w:rPr>
-        <w:t>NOT A</w:t>
-      </w:r>
-      <w:r>
-        <w:rPr>
-          <w:rFonts w:cstheme="minorHAnsi"/>
-          <w:b/>
-          <w:color w:val="2E74B5" w:themeColor="accent5" w:themeShade="BF"/>
-        </w:rPr>
-        <w:t>TTEND</w:t>
+        <w:t>NOT ATTEND</w:t>
       </w:r>
       <w:r>
         <w:rPr>
@@ -4381,14 +4335,7 @@
           <w:b/>
           <w:color w:val="2E74B5" w:themeColor="accent5" w:themeShade="BF"/>
         </w:rPr>
-        <w:t>8</w:t>
-      </w:r>
-      <w:r>
-        <w:rPr>
-          <w:b/>
-          <w:color w:val="2E74B5" w:themeColor="accent5" w:themeShade="BF"/>
-        </w:rPr>
-        <w:t>6.</w:t>
+        <w:t>86.</w:t>
       </w:r>
       <w:r>
         <w:rPr>
@@ -6234,8 +6181,6 @@
         </w:rPr>
         <w:t>From the lift chart at 41%for the decision tree model we get at target population % of: 85.74%</w:t>
       </w:r>
-      <w:bookmarkStart w:id="0" w:name="_GoBack"/>
-      <w:bookmarkEnd w:id="0"/>
     </w:p>
     <w:p>
       <w:pPr>
@@ -8025,7 +7970,7 @@
 </file>
 
 <file path=customXml/itemProps1.xml><?xml version="1.0" encoding="utf-8"?>
-<ds:datastoreItem xmlns:ds="http://schemas.openxmlformats.org/officeDocument/2006/customXml" ds:itemID="{820F95A8-EA21-438A-9BBB-D0C51BB2B98E}">
+<ds:datastoreItem xmlns:ds="http://schemas.openxmlformats.org/officeDocument/2006/customXml" ds:itemID="{FF407FC0-408A-4464-B28F-39C50D1BB411}">
   <ds:schemaRefs>
     <ds:schemaRef ds:uri="http://schemas.openxmlformats.org/officeDocument/2006/bibliography"/>
   </ds:schemaRefs>

</xml_diff>